<commit_message>
Sua loi bao cao :dancer:
</commit_message>
<xml_diff>
--- a/BaoCao.docx
+++ b/BaoCao.docx
@@ -1138,1228 +1138,6 @@
         <w:spacing w:after="0"/>
         <w:rPr>
           <w:rFonts w:ascii="Times New Roman" w:hAnsi="Times New Roman" w:cs="Times New Roman"/>
-          <w:i/>
-          <w:color w:val="000000"/>
-        </w:rPr>
-      </w:pPr>
-    </w:p>
-    <w:p>
-      <w:pPr>
-        <w:spacing w:after="0"/>
-        <w:jc w:val="center"/>
-        <w:rPr>
-          <w:rFonts w:ascii="Times New Roman" w:hAnsi="Times New Roman" w:cs="Times New Roman"/>
-          <w:b/>
-          <w:sz w:val="28"/>
-          <w:szCs w:val="28"/>
-        </w:rPr>
-      </w:pPr>
-      <w:r>
-        <w:rPr>
-          <w:rFonts w:ascii="Times New Roman" w:hAnsi="Times New Roman" w:cs="Times New Roman"/>
-          <w:b/>
-          <w:sz w:val="40"/>
-          <w:szCs w:val="40"/>
-        </w:rPr>
-        <w:t>MỤC LỤC</w:t>
-      </w:r>
-    </w:p>
-    <w:p>
-      <w:pPr>
-        <w:spacing w:after="0"/>
-        <w:jc w:val="center"/>
-        <w:rPr>
-          <w:rFonts w:ascii="Times New Roman" w:hAnsi="Times New Roman" w:cs="Times New Roman"/>
-          <w:b/>
-          <w:sz w:val="28"/>
-          <w:szCs w:val="28"/>
-        </w:rPr>
-      </w:pPr>
-    </w:p>
-    <w:tbl>
-      <w:tblPr>
-        <w:tblStyle w:val="TableGrid"/>
-        <w:tblW w:w="10031" w:type="dxa"/>
-        <w:tblLook w:val="04A0"/>
-      </w:tblPr>
-      <w:tblGrid>
-        <w:gridCol w:w="1560"/>
-        <w:gridCol w:w="7938"/>
-        <w:gridCol w:w="533"/>
-      </w:tblGrid>
-      <w:tr>
-        <w:trPr>
-          <w:trHeight w:val="370"/>
-        </w:trPr>
-        <w:tc>
-          <w:tcPr>
-            <w:tcW w:w="9498" w:type="dxa"/>
-            <w:gridSpan w:val="2"/>
-            <w:vAlign w:val="center"/>
-          </w:tcPr>
-          <w:p>
-            <w:pPr>
-              <w:pStyle w:val="Heading1"/>
-              <w:spacing w:before="0" w:line="360" w:lineRule="auto"/>
-              <w:jc w:val="left"/>
-              <w:outlineLvl w:val="0"/>
-              <w:rPr>
-                <w:rFonts w:ascii="Times New Roman" w:hAnsi="Times New Roman" w:cs="Times New Roman"/>
-              </w:rPr>
-            </w:pPr>
-            <w:r>
-              <w:rPr>
-                <w:rFonts w:ascii="Times New Roman" w:hAnsi="Times New Roman" w:cs="Times New Roman"/>
-              </w:rPr>
-              <w:t>MỤC LỤC</w:t>
-            </w:r>
-          </w:p>
-        </w:tc>
-        <w:tc>
-          <w:tcPr>
-            <w:tcW w:w="533" w:type="dxa"/>
-            <w:vAlign w:val="center"/>
-          </w:tcPr>
-          <w:p>
-            <w:pPr>
-              <w:pStyle w:val="Heading1"/>
-              <w:spacing w:before="0" w:line="360" w:lineRule="auto"/>
-              <w:outlineLvl w:val="0"/>
-              <w:rPr>
-                <w:rFonts w:ascii="Times New Roman" w:hAnsi="Times New Roman" w:cs="Times New Roman"/>
-                <w:b w:val="0"/>
-              </w:rPr>
-            </w:pPr>
-            <w:r>
-              <w:rPr>
-                <w:rFonts w:ascii="Times New Roman" w:hAnsi="Times New Roman" w:cs="Times New Roman"/>
-                <w:b w:val="0"/>
-              </w:rPr>
-              <w:t>2</w:t>
-            </w:r>
-          </w:p>
-        </w:tc>
-      </w:tr>
-      <w:tr>
-        <w:tc>
-          <w:tcPr>
-            <w:tcW w:w="1560" w:type="dxa"/>
-            <w:vAlign w:val="center"/>
-          </w:tcPr>
-          <w:p>
-            <w:pPr>
-              <w:spacing w:after="0"/>
-              <w:jc w:val="center"/>
-              <w:rPr>
-                <w:rFonts w:ascii="Times New Roman" w:hAnsi="Times New Roman" w:cs="Times New Roman"/>
-                <w:b/>
-                <w:sz w:val="32"/>
-                <w:szCs w:val="28"/>
-              </w:rPr>
-            </w:pPr>
-            <w:r>
-              <w:rPr>
-                <w:rFonts w:ascii="Times New Roman" w:hAnsi="Times New Roman" w:cs="Times New Roman"/>
-                <w:b/>
-                <w:sz w:val="32"/>
-                <w:szCs w:val="28"/>
-              </w:rPr>
-              <w:t>I</w:t>
-            </w:r>
-          </w:p>
-        </w:tc>
-        <w:tc>
-          <w:tcPr>
-            <w:tcW w:w="7938" w:type="dxa"/>
-            <w:vAlign w:val="center"/>
-          </w:tcPr>
-          <w:p>
-            <w:pPr>
-              <w:spacing w:after="0"/>
-              <w:rPr>
-                <w:rFonts w:ascii="Times New Roman" w:hAnsi="Times New Roman" w:cs="Times New Roman"/>
-                <w:b/>
-                <w:spacing w:val="-12"/>
-                <w:sz w:val="32"/>
-                <w:szCs w:val="28"/>
-              </w:rPr>
-            </w:pPr>
-            <w:r>
-              <w:rPr>
-                <w:rFonts w:ascii="Times New Roman" w:hAnsi="Times New Roman" w:cs="Times New Roman"/>
-                <w:b/>
-                <w:spacing w:val="-12"/>
-                <w:sz w:val="32"/>
-                <w:szCs w:val="28"/>
-              </w:rPr>
-              <w:t>TÌM HIỂU VỀ GITHUB</w:t>
-            </w:r>
-          </w:p>
-        </w:tc>
-        <w:tc>
-          <w:tcPr>
-            <w:tcW w:w="533" w:type="dxa"/>
-            <w:vAlign w:val="center"/>
-          </w:tcPr>
-          <w:p>
-            <w:pPr>
-              <w:spacing w:after="0"/>
-              <w:jc w:val="center"/>
-              <w:rPr>
-                <w:rFonts w:ascii="Times New Roman" w:hAnsi="Times New Roman" w:cs="Times New Roman"/>
-                <w:szCs w:val="28"/>
-              </w:rPr>
-            </w:pPr>
-          </w:p>
-        </w:tc>
-      </w:tr>
-      <w:tr>
-        <w:tc>
-          <w:tcPr>
-            <w:tcW w:w="1560" w:type="dxa"/>
-            <w:vAlign w:val="center"/>
-          </w:tcPr>
-          <w:p>
-            <w:pPr>
-              <w:spacing w:after="0"/>
-              <w:jc w:val="center"/>
-              <w:rPr>
-                <w:rFonts w:ascii="Times New Roman" w:hAnsi="Times New Roman" w:cs="Times New Roman"/>
-                <w:b/>
-                <w:sz w:val="32"/>
-                <w:szCs w:val="28"/>
-              </w:rPr>
-            </w:pPr>
-            <w:r>
-              <w:rPr>
-                <w:rFonts w:ascii="Times New Roman" w:hAnsi="Times New Roman" w:cs="Times New Roman"/>
-                <w:b/>
-                <w:sz w:val="32"/>
-                <w:szCs w:val="28"/>
-              </w:rPr>
-              <w:t>II</w:t>
-            </w:r>
-          </w:p>
-        </w:tc>
-        <w:tc>
-          <w:tcPr>
-            <w:tcW w:w="7938" w:type="dxa"/>
-            <w:vAlign w:val="center"/>
-          </w:tcPr>
-          <w:p>
-            <w:pPr>
-              <w:spacing w:after="0"/>
-              <w:rPr>
-                <w:rFonts w:ascii="Times New Roman" w:hAnsi="Times New Roman" w:cs="Times New Roman"/>
-                <w:b/>
-                <w:spacing w:val="-12"/>
-                <w:sz w:val="32"/>
-                <w:szCs w:val="28"/>
-              </w:rPr>
-            </w:pPr>
-            <w:r>
-              <w:rPr>
-                <w:rFonts w:ascii="Times New Roman" w:hAnsi="Times New Roman" w:cs="Times New Roman"/>
-                <w:b/>
-                <w:spacing w:val="-12"/>
-                <w:sz w:val="32"/>
-                <w:szCs w:val="28"/>
-              </w:rPr>
-              <w:t>TỔNG QUAN VỀ CÔNG VIỆC</w:t>
-            </w:r>
-          </w:p>
-        </w:tc>
-        <w:tc>
-          <w:tcPr>
-            <w:tcW w:w="533" w:type="dxa"/>
-            <w:vAlign w:val="center"/>
-          </w:tcPr>
-          <w:p>
-            <w:pPr>
-              <w:spacing w:after="0"/>
-              <w:jc w:val="center"/>
-              <w:rPr>
-                <w:rFonts w:ascii="Times New Roman" w:hAnsi="Times New Roman" w:cs="Times New Roman"/>
-                <w:szCs w:val="28"/>
-              </w:rPr>
-            </w:pPr>
-          </w:p>
-        </w:tc>
-      </w:tr>
-      <w:tr>
-        <w:tc>
-          <w:tcPr>
-            <w:tcW w:w="1560" w:type="dxa"/>
-            <w:vAlign w:val="center"/>
-          </w:tcPr>
-          <w:p>
-            <w:pPr>
-              <w:spacing w:after="0"/>
-              <w:jc w:val="center"/>
-              <w:rPr>
-                <w:rFonts w:ascii="Times New Roman" w:hAnsi="Times New Roman" w:cs="Times New Roman"/>
-                <w:b/>
-                <w:sz w:val="28"/>
-                <w:szCs w:val="28"/>
-              </w:rPr>
-            </w:pPr>
-            <w:r>
-              <w:rPr>
-                <w:rFonts w:ascii="Times New Roman" w:hAnsi="Times New Roman" w:cs="Times New Roman"/>
-                <w:b/>
-                <w:sz w:val="28"/>
-                <w:szCs w:val="28"/>
-              </w:rPr>
-              <w:t>1</w:t>
-            </w:r>
-          </w:p>
-        </w:tc>
-        <w:tc>
-          <w:tcPr>
-            <w:tcW w:w="7938" w:type="dxa"/>
-            <w:vAlign w:val="center"/>
-          </w:tcPr>
-          <w:p>
-            <w:pPr>
-              <w:spacing w:after="0"/>
-              <w:rPr>
-                <w:rFonts w:ascii="Times New Roman" w:hAnsi="Times New Roman" w:cs="Times New Roman"/>
-                <w:spacing w:val="-12"/>
-                <w:sz w:val="28"/>
-                <w:szCs w:val="28"/>
-              </w:rPr>
-            </w:pPr>
-            <w:r>
-              <w:rPr>
-                <w:rFonts w:ascii="Times New Roman" w:hAnsi="Times New Roman" w:cs="Times New Roman"/>
-                <w:spacing w:val="-12"/>
-                <w:sz w:val="28"/>
-                <w:szCs w:val="28"/>
-              </w:rPr>
-              <w:t>Giới thiệu</w:t>
-            </w:r>
-          </w:p>
-        </w:tc>
-        <w:tc>
-          <w:tcPr>
-            <w:tcW w:w="533" w:type="dxa"/>
-            <w:vAlign w:val="center"/>
-          </w:tcPr>
-          <w:p>
-            <w:pPr>
-              <w:spacing w:after="0"/>
-              <w:jc w:val="center"/>
-              <w:rPr>
-                <w:rFonts w:ascii="Times New Roman" w:hAnsi="Times New Roman" w:cs="Times New Roman"/>
-                <w:szCs w:val="28"/>
-              </w:rPr>
-            </w:pPr>
-          </w:p>
-        </w:tc>
-      </w:tr>
-      <w:tr>
-        <w:tc>
-          <w:tcPr>
-            <w:tcW w:w="1560" w:type="dxa"/>
-            <w:vAlign w:val="center"/>
-          </w:tcPr>
-          <w:p>
-            <w:pPr>
-              <w:spacing w:after="0"/>
-              <w:jc w:val="center"/>
-              <w:rPr>
-                <w:rFonts w:ascii="Times New Roman" w:hAnsi="Times New Roman" w:cs="Times New Roman"/>
-                <w:b/>
-                <w:sz w:val="28"/>
-                <w:szCs w:val="28"/>
-              </w:rPr>
-            </w:pPr>
-            <w:r>
-              <w:rPr>
-                <w:rFonts w:ascii="Times New Roman" w:hAnsi="Times New Roman" w:cs="Times New Roman"/>
-                <w:b/>
-                <w:sz w:val="28"/>
-                <w:szCs w:val="28"/>
-              </w:rPr>
-              <w:t>2</w:t>
-            </w:r>
-          </w:p>
-        </w:tc>
-        <w:tc>
-          <w:tcPr>
-            <w:tcW w:w="7938" w:type="dxa"/>
-            <w:vAlign w:val="center"/>
-          </w:tcPr>
-          <w:p>
-            <w:pPr>
-              <w:spacing w:after="0"/>
-              <w:rPr>
-                <w:rFonts w:ascii="Times New Roman" w:hAnsi="Times New Roman" w:cs="Times New Roman"/>
-                <w:spacing w:val="-12"/>
-                <w:sz w:val="28"/>
-                <w:szCs w:val="28"/>
-              </w:rPr>
-            </w:pPr>
-            <w:r>
-              <w:rPr>
-                <w:rFonts w:ascii="Times New Roman" w:hAnsi="Times New Roman" w:cs="Times New Roman"/>
-                <w:spacing w:val="-12"/>
-                <w:sz w:val="28"/>
-                <w:szCs w:val="28"/>
-              </w:rPr>
-              <w:t>Bảng phân công công việc</w:t>
-            </w:r>
-          </w:p>
-        </w:tc>
-        <w:tc>
-          <w:tcPr>
-            <w:tcW w:w="533" w:type="dxa"/>
-            <w:vAlign w:val="center"/>
-          </w:tcPr>
-          <w:p>
-            <w:pPr>
-              <w:spacing w:after="0"/>
-              <w:jc w:val="center"/>
-              <w:rPr>
-                <w:rFonts w:ascii="Times New Roman" w:hAnsi="Times New Roman" w:cs="Times New Roman"/>
-                <w:szCs w:val="28"/>
-              </w:rPr>
-            </w:pPr>
-          </w:p>
-        </w:tc>
-      </w:tr>
-      <w:tr>
-        <w:tc>
-          <w:tcPr>
-            <w:tcW w:w="1560" w:type="dxa"/>
-            <w:vAlign w:val="center"/>
-          </w:tcPr>
-          <w:p>
-            <w:pPr>
-              <w:spacing w:after="0"/>
-              <w:jc w:val="center"/>
-              <w:rPr>
-                <w:rFonts w:ascii="Times New Roman" w:hAnsi="Times New Roman" w:cs="Times New Roman"/>
-                <w:b/>
-                <w:sz w:val="28"/>
-                <w:szCs w:val="28"/>
-              </w:rPr>
-            </w:pPr>
-            <w:r>
-              <w:rPr>
-                <w:rFonts w:ascii="Times New Roman" w:hAnsi="Times New Roman" w:cs="Times New Roman"/>
-                <w:b/>
-                <w:sz w:val="28"/>
-                <w:szCs w:val="28"/>
-              </w:rPr>
-              <w:t>3</w:t>
-            </w:r>
-          </w:p>
-        </w:tc>
-        <w:tc>
-          <w:tcPr>
-            <w:tcW w:w="7938" w:type="dxa"/>
-            <w:vAlign w:val="center"/>
-          </w:tcPr>
-          <w:p>
-            <w:pPr>
-              <w:spacing w:after="0"/>
-              <w:rPr>
-                <w:rFonts w:ascii="Times New Roman" w:hAnsi="Times New Roman" w:cs="Times New Roman"/>
-                <w:spacing w:val="-12"/>
-                <w:sz w:val="28"/>
-                <w:szCs w:val="28"/>
-              </w:rPr>
-            </w:pPr>
-            <w:r>
-              <w:rPr>
-                <w:rFonts w:ascii="Times New Roman" w:hAnsi="Times New Roman" w:cs="Times New Roman"/>
-                <w:spacing w:val="-12"/>
-                <w:sz w:val="28"/>
-                <w:szCs w:val="28"/>
-              </w:rPr>
-              <w:t>Biểu đồ tiến độ</w:t>
-            </w:r>
-          </w:p>
-        </w:tc>
-        <w:tc>
-          <w:tcPr>
-            <w:tcW w:w="533" w:type="dxa"/>
-            <w:vAlign w:val="center"/>
-          </w:tcPr>
-          <w:p>
-            <w:pPr>
-              <w:spacing w:after="0"/>
-              <w:jc w:val="center"/>
-              <w:rPr>
-                <w:rFonts w:ascii="Times New Roman" w:hAnsi="Times New Roman" w:cs="Times New Roman"/>
-                <w:szCs w:val="28"/>
-              </w:rPr>
-            </w:pPr>
-          </w:p>
-        </w:tc>
-      </w:tr>
-      <w:tr>
-        <w:tc>
-          <w:tcPr>
-            <w:tcW w:w="1560" w:type="dxa"/>
-            <w:vAlign w:val="center"/>
-          </w:tcPr>
-          <w:p>
-            <w:pPr>
-              <w:spacing w:after="0"/>
-              <w:jc w:val="center"/>
-              <w:rPr>
-                <w:rFonts w:ascii="Times New Roman" w:hAnsi="Times New Roman" w:cs="Times New Roman"/>
-                <w:b/>
-                <w:sz w:val="32"/>
-                <w:szCs w:val="28"/>
-              </w:rPr>
-            </w:pPr>
-            <w:r>
-              <w:rPr>
-                <w:rFonts w:ascii="Times New Roman" w:hAnsi="Times New Roman" w:cs="Times New Roman"/>
-                <w:b/>
-                <w:sz w:val="32"/>
-                <w:szCs w:val="28"/>
-              </w:rPr>
-              <w:t>II</w:t>
-            </w:r>
-            <w:r>
-              <w:rPr>
-                <w:rFonts w:ascii="Times New Roman" w:hAnsi="Times New Roman" w:cs="Times New Roman"/>
-                <w:b/>
-                <w:sz w:val="32"/>
-                <w:szCs w:val="28"/>
-              </w:rPr>
-              <w:t>I</w:t>
-            </w:r>
-          </w:p>
-        </w:tc>
-        <w:tc>
-          <w:tcPr>
-            <w:tcW w:w="7938" w:type="dxa"/>
-            <w:vAlign w:val="center"/>
-          </w:tcPr>
-          <w:p>
-            <w:pPr>
-              <w:spacing w:after="0"/>
-              <w:rPr>
-                <w:rFonts w:ascii="Times New Roman" w:hAnsi="Times New Roman" w:cs="Times New Roman"/>
-                <w:b/>
-                <w:spacing w:val="-12"/>
-                <w:sz w:val="32"/>
-                <w:szCs w:val="28"/>
-              </w:rPr>
-            </w:pPr>
-            <w:r>
-              <w:rPr>
-                <w:rFonts w:ascii="Times New Roman" w:hAnsi="Times New Roman" w:cs="Times New Roman"/>
-                <w:b/>
-                <w:spacing w:val="-12"/>
-                <w:sz w:val="32"/>
-                <w:szCs w:val="28"/>
-              </w:rPr>
-              <w:t>TỔNG QUAN VỀ CÁC ĐỀ TÀI</w:t>
-            </w:r>
-          </w:p>
-        </w:tc>
-        <w:tc>
-          <w:tcPr>
-            <w:tcW w:w="533" w:type="dxa"/>
-            <w:vAlign w:val="center"/>
-          </w:tcPr>
-          <w:p>
-            <w:pPr>
-              <w:spacing w:after="0"/>
-              <w:jc w:val="center"/>
-              <w:rPr>
-                <w:rFonts w:ascii="Times New Roman" w:hAnsi="Times New Roman" w:cs="Times New Roman"/>
-                <w:szCs w:val="28"/>
-              </w:rPr>
-            </w:pPr>
-          </w:p>
-        </w:tc>
-      </w:tr>
-      <w:tr>
-        <w:tc>
-          <w:tcPr>
-            <w:tcW w:w="1560" w:type="dxa"/>
-            <w:vAlign w:val="center"/>
-          </w:tcPr>
-          <w:p>
-            <w:pPr>
-              <w:spacing w:after="0"/>
-              <w:jc w:val="center"/>
-              <w:rPr>
-                <w:rFonts w:ascii="Times New Roman" w:hAnsi="Times New Roman" w:cs="Times New Roman"/>
-                <w:b/>
-                <w:sz w:val="28"/>
-                <w:szCs w:val="28"/>
-              </w:rPr>
-            </w:pPr>
-            <w:r>
-              <w:rPr>
-                <w:rFonts w:ascii="Times New Roman" w:hAnsi="Times New Roman" w:cs="Times New Roman"/>
-                <w:b/>
-                <w:sz w:val="28"/>
-                <w:szCs w:val="28"/>
-              </w:rPr>
-              <w:t>1</w:t>
-            </w:r>
-          </w:p>
-        </w:tc>
-        <w:tc>
-          <w:tcPr>
-            <w:tcW w:w="7938" w:type="dxa"/>
-            <w:vAlign w:val="center"/>
-          </w:tcPr>
-          <w:p>
-            <w:pPr>
-              <w:spacing w:after="0"/>
-              <w:rPr>
-                <w:rFonts w:ascii="Times New Roman" w:hAnsi="Times New Roman" w:cs="Times New Roman"/>
-                <w:bCs/>
-                <w:color w:val="000000"/>
-                <w:sz w:val="28"/>
-                <w:szCs w:val="28"/>
-              </w:rPr>
-            </w:pPr>
-            <w:r>
-              <w:rPr>
-                <w:rFonts w:ascii="Times New Roman" w:hAnsi="Times New Roman" w:cs="Times New Roman"/>
-                <w:bCs/>
-                <w:color w:val="000000"/>
-                <w:sz w:val="28"/>
-                <w:szCs w:val="28"/>
-              </w:rPr>
-              <w:t>Xây dựng phần mềm quản lý nhân sự</w:t>
-            </w:r>
-          </w:p>
-        </w:tc>
-        <w:tc>
-          <w:tcPr>
-            <w:tcW w:w="533" w:type="dxa"/>
-            <w:vAlign w:val="center"/>
-          </w:tcPr>
-          <w:p>
-            <w:pPr>
-              <w:spacing w:after="0"/>
-              <w:jc w:val="center"/>
-              <w:rPr>
-                <w:rFonts w:ascii="Times New Roman" w:hAnsi="Times New Roman" w:cs="Times New Roman"/>
-                <w:szCs w:val="28"/>
-              </w:rPr>
-            </w:pPr>
-          </w:p>
-        </w:tc>
-      </w:tr>
-      <w:tr>
-        <w:trPr>
-          <w:trHeight w:val="28"/>
-        </w:trPr>
-        <w:tc>
-          <w:tcPr>
-            <w:tcW w:w="1560" w:type="dxa"/>
-            <w:vAlign w:val="center"/>
-          </w:tcPr>
-          <w:p>
-            <w:pPr>
-              <w:spacing w:after="0"/>
-              <w:jc w:val="center"/>
-              <w:rPr>
-                <w:rFonts w:ascii="Times New Roman" w:hAnsi="Times New Roman" w:cs="Times New Roman"/>
-                <w:b/>
-                <w:sz w:val="28"/>
-                <w:szCs w:val="28"/>
-              </w:rPr>
-            </w:pPr>
-            <w:r>
-              <w:rPr>
-                <w:rFonts w:ascii="Times New Roman" w:hAnsi="Times New Roman" w:cs="Times New Roman"/>
-                <w:b/>
-                <w:sz w:val="28"/>
-                <w:szCs w:val="28"/>
-              </w:rPr>
-              <w:t>2</w:t>
-            </w:r>
-          </w:p>
-        </w:tc>
-        <w:tc>
-          <w:tcPr>
-            <w:tcW w:w="7938" w:type="dxa"/>
-            <w:vAlign w:val="center"/>
-          </w:tcPr>
-          <w:p>
-            <w:pPr>
-              <w:spacing w:after="0"/>
-              <w:rPr>
-                <w:rFonts w:ascii="Times New Roman" w:hAnsi="Times New Roman" w:cs="Times New Roman"/>
-                <w:bCs/>
-                <w:color w:val="000000"/>
-                <w:sz w:val="28"/>
-                <w:szCs w:val="28"/>
-              </w:rPr>
-            </w:pPr>
-            <w:r>
-              <w:rPr>
-                <w:rFonts w:ascii="Times New Roman" w:hAnsi="Times New Roman" w:cs="Times New Roman"/>
-                <w:bCs/>
-                <w:color w:val="000000"/>
-                <w:sz w:val="28"/>
-                <w:szCs w:val="28"/>
-              </w:rPr>
-              <w:t>Xây dựng phần mềm quản lý học sinh, giáo viên của trường THPT</w:t>
-            </w:r>
-          </w:p>
-        </w:tc>
-        <w:tc>
-          <w:tcPr>
-            <w:tcW w:w="533" w:type="dxa"/>
-            <w:vAlign w:val="center"/>
-          </w:tcPr>
-          <w:p>
-            <w:pPr>
-              <w:spacing w:after="0"/>
-              <w:jc w:val="center"/>
-              <w:rPr>
-                <w:rFonts w:ascii="Times New Roman" w:hAnsi="Times New Roman" w:cs="Times New Roman"/>
-                <w:b/>
-                <w:szCs w:val="28"/>
-                <w:lang w:val="pt-BR"/>
-              </w:rPr>
-            </w:pPr>
-          </w:p>
-        </w:tc>
-      </w:tr>
-      <w:tr>
-        <w:trPr>
-          <w:trHeight w:val="28"/>
-        </w:trPr>
-        <w:tc>
-          <w:tcPr>
-            <w:tcW w:w="1560" w:type="dxa"/>
-            <w:vAlign w:val="center"/>
-          </w:tcPr>
-          <w:p>
-            <w:pPr>
-              <w:spacing w:after="0"/>
-              <w:jc w:val="center"/>
-              <w:rPr>
-                <w:rFonts w:ascii="Times New Roman" w:hAnsi="Times New Roman" w:cs="Times New Roman"/>
-                <w:b/>
-                <w:sz w:val="28"/>
-                <w:szCs w:val="28"/>
-              </w:rPr>
-            </w:pPr>
-            <w:r>
-              <w:rPr>
-                <w:rFonts w:ascii="Times New Roman" w:hAnsi="Times New Roman" w:cs="Times New Roman"/>
-                <w:b/>
-                <w:sz w:val="28"/>
-                <w:szCs w:val="28"/>
-              </w:rPr>
-              <w:t>3</w:t>
-            </w:r>
-          </w:p>
-        </w:tc>
-        <w:tc>
-          <w:tcPr>
-            <w:tcW w:w="7938" w:type="dxa"/>
-            <w:vAlign w:val="center"/>
-          </w:tcPr>
-          <w:p>
-            <w:pPr>
-              <w:spacing w:after="0"/>
-              <w:rPr>
-                <w:rFonts w:ascii="Times New Roman" w:hAnsi="Times New Roman" w:cs="Times New Roman"/>
-                <w:bCs/>
-                <w:color w:val="000000"/>
-                <w:sz w:val="28"/>
-                <w:szCs w:val="28"/>
-              </w:rPr>
-            </w:pPr>
-            <w:r>
-              <w:rPr>
-                <w:rFonts w:ascii="Times New Roman" w:hAnsi="Times New Roman" w:cs="Times New Roman"/>
-                <w:bCs/>
-                <w:color w:val="000000"/>
-                <w:sz w:val="28"/>
-                <w:szCs w:val="28"/>
-              </w:rPr>
-              <w:t>Xây dựng phần mềm quản lý thư viện của HVKTQS</w:t>
-            </w:r>
-          </w:p>
-        </w:tc>
-        <w:tc>
-          <w:tcPr>
-            <w:tcW w:w="533" w:type="dxa"/>
-            <w:vAlign w:val="center"/>
-          </w:tcPr>
-          <w:p>
-            <w:pPr>
-              <w:spacing w:after="0"/>
-              <w:jc w:val="center"/>
-              <w:rPr>
-                <w:rFonts w:ascii="Times New Roman" w:hAnsi="Times New Roman" w:cs="Times New Roman"/>
-                <w:b/>
-                <w:szCs w:val="28"/>
-                <w:lang w:val="pt-BR"/>
-              </w:rPr>
-            </w:pPr>
-          </w:p>
-        </w:tc>
-      </w:tr>
-      <w:tr>
-        <w:trPr>
-          <w:trHeight w:val="28"/>
-        </w:trPr>
-        <w:tc>
-          <w:tcPr>
-            <w:tcW w:w="1560" w:type="dxa"/>
-            <w:vAlign w:val="center"/>
-          </w:tcPr>
-          <w:p>
-            <w:pPr>
-              <w:spacing w:after="0"/>
-              <w:jc w:val="center"/>
-              <w:rPr>
-                <w:rFonts w:ascii="Times New Roman" w:hAnsi="Times New Roman" w:cs="Times New Roman"/>
-                <w:b/>
-                <w:sz w:val="28"/>
-                <w:szCs w:val="28"/>
-              </w:rPr>
-            </w:pPr>
-            <w:r>
-              <w:rPr>
-                <w:rFonts w:ascii="Times New Roman" w:hAnsi="Times New Roman" w:cs="Times New Roman"/>
-                <w:b/>
-                <w:sz w:val="28"/>
-                <w:szCs w:val="28"/>
-              </w:rPr>
-              <w:t>4</w:t>
-            </w:r>
-          </w:p>
-        </w:tc>
-        <w:tc>
-          <w:tcPr>
-            <w:tcW w:w="7938" w:type="dxa"/>
-            <w:vAlign w:val="center"/>
-          </w:tcPr>
-          <w:p>
-            <w:pPr>
-              <w:spacing w:after="0"/>
-              <w:rPr>
-                <w:rFonts w:ascii="Times New Roman" w:hAnsi="Times New Roman" w:cs="Times New Roman"/>
-                <w:bCs/>
-                <w:color w:val="000000"/>
-                <w:sz w:val="28"/>
-                <w:szCs w:val="28"/>
-              </w:rPr>
-            </w:pPr>
-            <w:r>
-              <w:rPr>
-                <w:rFonts w:ascii="Times New Roman" w:hAnsi="Times New Roman" w:cs="Times New Roman"/>
-                <w:bCs/>
-                <w:color w:val="000000"/>
-                <w:sz w:val="28"/>
-                <w:szCs w:val="28"/>
-              </w:rPr>
-              <w:t>Xây dựng hệ thống quản lý kho</w:t>
-            </w:r>
-          </w:p>
-        </w:tc>
-        <w:tc>
-          <w:tcPr>
-            <w:tcW w:w="533" w:type="dxa"/>
-            <w:vAlign w:val="center"/>
-          </w:tcPr>
-          <w:p>
-            <w:pPr>
-              <w:spacing w:after="0"/>
-              <w:jc w:val="center"/>
-              <w:rPr>
-                <w:rFonts w:ascii="Times New Roman" w:hAnsi="Times New Roman" w:cs="Times New Roman"/>
-                <w:b/>
-                <w:szCs w:val="28"/>
-                <w:lang w:val="pt-BR"/>
-              </w:rPr>
-            </w:pPr>
-          </w:p>
-        </w:tc>
-      </w:tr>
-      <w:tr>
-        <w:trPr>
-          <w:trHeight w:val="69"/>
-        </w:trPr>
-        <w:tc>
-          <w:tcPr>
-            <w:tcW w:w="1560" w:type="dxa"/>
-            <w:vAlign w:val="center"/>
-          </w:tcPr>
-          <w:p>
-            <w:pPr>
-              <w:spacing w:after="0"/>
-              <w:jc w:val="center"/>
-              <w:rPr>
-                <w:rFonts w:ascii="Times New Roman" w:hAnsi="Times New Roman" w:cs="Times New Roman"/>
-                <w:b/>
-                <w:sz w:val="28"/>
-                <w:szCs w:val="28"/>
-              </w:rPr>
-            </w:pPr>
-            <w:r>
-              <w:rPr>
-                <w:rFonts w:ascii="Times New Roman" w:hAnsi="Times New Roman" w:cs="Times New Roman"/>
-                <w:b/>
-                <w:sz w:val="28"/>
-                <w:szCs w:val="28"/>
-              </w:rPr>
-              <w:t>5</w:t>
-            </w:r>
-          </w:p>
-        </w:tc>
-        <w:tc>
-          <w:tcPr>
-            <w:tcW w:w="7938" w:type="dxa"/>
-            <w:vAlign w:val="center"/>
-          </w:tcPr>
-          <w:p>
-            <w:pPr>
-              <w:spacing w:after="0"/>
-              <w:rPr>
-                <w:rFonts w:ascii="Times New Roman" w:hAnsi="Times New Roman" w:cs="Times New Roman"/>
-                <w:bCs/>
-                <w:color w:val="000000"/>
-                <w:sz w:val="28"/>
-                <w:szCs w:val="28"/>
-              </w:rPr>
-            </w:pPr>
-            <w:r>
-              <w:rPr>
-                <w:rFonts w:ascii="Times New Roman" w:hAnsi="Times New Roman" w:cs="Times New Roman"/>
-                <w:bCs/>
-                <w:color w:val="000000"/>
-                <w:sz w:val="28"/>
-                <w:szCs w:val="28"/>
-              </w:rPr>
-              <w:t>Xây dựng hệ thống quản lý khách sạn</w:t>
-            </w:r>
-          </w:p>
-        </w:tc>
-        <w:tc>
-          <w:tcPr>
-            <w:tcW w:w="533" w:type="dxa"/>
-            <w:vAlign w:val="center"/>
-          </w:tcPr>
-          <w:p>
-            <w:pPr>
-              <w:spacing w:after="0"/>
-              <w:jc w:val="center"/>
-              <w:rPr>
-                <w:rFonts w:ascii="Times New Roman" w:hAnsi="Times New Roman" w:cs="Times New Roman"/>
-                <w:b/>
-                <w:szCs w:val="28"/>
-                <w:lang w:val="pt-BR"/>
-              </w:rPr>
-            </w:pPr>
-          </w:p>
-        </w:tc>
-      </w:tr>
-      <w:tr>
-        <w:trPr>
-          <w:trHeight w:val="28"/>
-        </w:trPr>
-        <w:tc>
-          <w:tcPr>
-            <w:tcW w:w="1560" w:type="dxa"/>
-            <w:vAlign w:val="center"/>
-          </w:tcPr>
-          <w:p>
-            <w:pPr>
-              <w:spacing w:after="0"/>
-              <w:jc w:val="center"/>
-              <w:rPr>
-                <w:rFonts w:ascii="Times New Roman" w:hAnsi="Times New Roman" w:cs="Times New Roman"/>
-                <w:b/>
-                <w:sz w:val="28"/>
-                <w:szCs w:val="28"/>
-              </w:rPr>
-            </w:pPr>
-            <w:r>
-              <w:rPr>
-                <w:rFonts w:ascii="Times New Roman" w:hAnsi="Times New Roman" w:cs="Times New Roman"/>
-                <w:b/>
-                <w:sz w:val="28"/>
-                <w:szCs w:val="28"/>
-              </w:rPr>
-              <w:t>6</w:t>
-            </w:r>
-          </w:p>
-        </w:tc>
-        <w:tc>
-          <w:tcPr>
-            <w:tcW w:w="7938" w:type="dxa"/>
-            <w:vAlign w:val="center"/>
-          </w:tcPr>
-          <w:p>
-            <w:pPr>
-              <w:spacing w:after="0"/>
-              <w:rPr>
-                <w:rFonts w:ascii="Times New Roman" w:hAnsi="Times New Roman" w:cs="Times New Roman"/>
-                <w:bCs/>
-                <w:color w:val="000000"/>
-                <w:sz w:val="28"/>
-                <w:szCs w:val="28"/>
-              </w:rPr>
-            </w:pPr>
-            <w:r>
-              <w:rPr>
-                <w:rFonts w:ascii="Times New Roman" w:hAnsi="Times New Roman" w:cs="Times New Roman"/>
-                <w:bCs/>
-                <w:color w:val="000000"/>
-                <w:sz w:val="28"/>
-                <w:szCs w:val="28"/>
-              </w:rPr>
-              <w:t>Xây dựng phần mềm bán hàng cho siêu thị</w:t>
-            </w:r>
-          </w:p>
-        </w:tc>
-        <w:tc>
-          <w:tcPr>
-            <w:tcW w:w="533" w:type="dxa"/>
-            <w:vAlign w:val="center"/>
-          </w:tcPr>
-          <w:p>
-            <w:pPr>
-              <w:spacing w:after="0"/>
-              <w:jc w:val="center"/>
-              <w:rPr>
-                <w:rFonts w:ascii="Times New Roman" w:hAnsi="Times New Roman" w:cs="Times New Roman"/>
-                <w:b/>
-                <w:szCs w:val="28"/>
-                <w:lang w:val="pt-BR"/>
-              </w:rPr>
-            </w:pPr>
-          </w:p>
-        </w:tc>
-      </w:tr>
-    </w:tbl>
-    <w:p>
-      <w:pPr>
-        <w:spacing w:after="0"/>
-        <w:rPr>
-          <w:rFonts w:ascii="Times New Roman" w:hAnsi="Times New Roman" w:cs="Times New Roman"/>
-          <w:sz w:val="28"/>
-          <w:szCs w:val="28"/>
-        </w:rPr>
-      </w:pPr>
-    </w:p>
-    <w:p>
-      <w:pPr>
-        <w:spacing w:after="0"/>
-        <w:rPr>
-          <w:rFonts w:ascii="Times New Roman" w:hAnsi="Times New Roman" w:cs="Times New Roman"/>
-          <w:sz w:val="28"/>
-          <w:szCs w:val="28"/>
-        </w:rPr>
-      </w:pPr>
-    </w:p>
-    <w:p>
-      <w:pPr>
-        <w:rPr>
-          <w:rFonts w:ascii="Times New Roman" w:hAnsi="Times New Roman" w:cs="Times New Roman"/>
-        </w:rPr>
-      </w:pPr>
-    </w:p>
-    <w:p>
-      <w:pPr>
-        <w:pStyle w:val="Heading1"/>
-        <w:spacing w:before="0" w:line="312" w:lineRule="auto"/>
-        <w:rPr>
-          <w:rFonts w:ascii="Times New Roman" w:hAnsi="Times New Roman" w:cs="Times New Roman"/>
-        </w:rPr>
-      </w:pPr>
-    </w:p>
-    <w:p>
-      <w:pPr>
-        <w:rPr>
-          <w:rFonts w:ascii="Times New Roman" w:hAnsi="Times New Roman" w:cs="Times New Roman"/>
-        </w:rPr>
-      </w:pPr>
-    </w:p>
-    <w:p>
-      <w:pPr>
-        <w:rPr>
-          <w:rFonts w:ascii="Times New Roman" w:hAnsi="Times New Roman" w:cs="Times New Roman"/>
-        </w:rPr>
-      </w:pPr>
-    </w:p>
-    <w:p>
-      <w:pPr>
-        <w:spacing w:after="0"/>
-        <w:rPr>
-          <w:rFonts w:ascii="Times New Roman" w:hAnsi="Times New Roman" w:cs="Times New Roman"/>
-        </w:rPr>
-      </w:pPr>
-    </w:p>
-    <w:p>
-      <w:pPr>
-        <w:spacing w:after="0"/>
-        <w:rPr>
-          <w:rFonts w:ascii="Times New Roman" w:hAnsi="Times New Roman" w:cs="Times New Roman"/>
-        </w:rPr>
-      </w:pPr>
-    </w:p>
-    <w:p>
-      <w:pPr>
-        <w:spacing w:after="0"/>
-        <w:rPr>
-          <w:rFonts w:ascii="Times New Roman" w:hAnsi="Times New Roman" w:cs="Times New Roman"/>
-        </w:rPr>
-      </w:pPr>
-    </w:p>
-    <w:p>
-      <w:pPr>
-        <w:spacing w:after="0"/>
-        <w:rPr>
-          <w:rFonts w:ascii="Times New Roman" w:hAnsi="Times New Roman" w:cs="Times New Roman"/>
-        </w:rPr>
-      </w:pPr>
-    </w:p>
-    <w:p>
-      <w:pPr>
-        <w:spacing w:after="0"/>
-        <w:rPr>
-          <w:rFonts w:ascii="Times New Roman" w:hAnsi="Times New Roman" w:cs="Times New Roman"/>
-        </w:rPr>
-      </w:pPr>
-    </w:p>
-    <w:p>
-      <w:pPr>
-        <w:spacing w:after="0"/>
-        <w:rPr>
-          <w:rFonts w:ascii="Times New Roman" w:hAnsi="Times New Roman" w:cs="Times New Roman"/>
-        </w:rPr>
-      </w:pPr>
-    </w:p>
-    <w:p>
-      <w:pPr>
-        <w:spacing w:after="0"/>
-        <w:rPr>
-          <w:rFonts w:ascii="Times New Roman" w:hAnsi="Times New Roman" w:cs="Times New Roman"/>
-        </w:rPr>
-      </w:pPr>
-    </w:p>
-    <w:p>
-      <w:pPr>
-        <w:spacing w:after="0"/>
-        <w:rPr>
-          <w:rFonts w:ascii="Times New Roman" w:hAnsi="Times New Roman" w:cs="Times New Roman"/>
-        </w:rPr>
-      </w:pPr>
-    </w:p>
-    <w:p>
-      <w:pPr>
-        <w:spacing w:after="0"/>
-        <w:rPr>
-          <w:rFonts w:ascii="Times New Roman" w:hAnsi="Times New Roman" w:cs="Times New Roman"/>
-        </w:rPr>
-      </w:pPr>
-    </w:p>
-    <w:p>
-      <w:pPr>
-        <w:spacing w:after="0"/>
-        <w:rPr>
-          <w:rFonts w:ascii="Times New Roman" w:hAnsi="Times New Roman" w:cs="Times New Roman"/>
-        </w:rPr>
-      </w:pPr>
-    </w:p>
-    <w:p>
-      <w:pPr>
-        <w:spacing w:after="0"/>
-        <w:rPr>
-          <w:rFonts w:ascii="Times New Roman" w:hAnsi="Times New Roman" w:cs="Times New Roman"/>
-        </w:rPr>
-      </w:pPr>
-    </w:p>
-    <w:p>
-      <w:pPr>
-        <w:spacing w:after="0"/>
-        <w:rPr>
-          <w:rFonts w:ascii="Times New Roman" w:hAnsi="Times New Roman" w:cs="Times New Roman"/>
-        </w:rPr>
-      </w:pPr>
-    </w:p>
-    <w:p>
-      <w:pPr>
-        <w:spacing w:after="0"/>
-        <w:rPr>
-          <w:rFonts w:ascii="Times New Roman" w:hAnsi="Times New Roman" w:cs="Times New Roman"/>
-        </w:rPr>
-      </w:pPr>
-    </w:p>
-    <w:p>
-      <w:pPr>
-        <w:spacing w:after="0"/>
-        <w:rPr>
-          <w:rFonts w:ascii="Times New Roman" w:hAnsi="Times New Roman" w:cs="Times New Roman"/>
-        </w:rPr>
-      </w:pPr>
-    </w:p>
-    <w:p>
-      <w:pPr>
-        <w:spacing w:after="0"/>
-        <w:rPr>
-          <w:rFonts w:ascii="Times New Roman" w:hAnsi="Times New Roman" w:cs="Times New Roman"/>
-        </w:rPr>
-      </w:pPr>
-    </w:p>
-    <w:p>
-      <w:pPr>
-        <w:spacing w:after="0"/>
-        <w:rPr>
-          <w:rFonts w:ascii="Times New Roman" w:hAnsi="Times New Roman" w:cs="Times New Roman"/>
-        </w:rPr>
-      </w:pPr>
-    </w:p>
-    <w:p>
-      <w:pPr>
-        <w:spacing w:after="0"/>
-        <w:rPr>
-          <w:rFonts w:ascii="Times New Roman" w:hAnsi="Times New Roman" w:cs="Times New Roman"/>
-        </w:rPr>
-      </w:pPr>
-    </w:p>
-    <w:p>
-      <w:pPr>
-        <w:spacing w:after="0"/>
-        <w:rPr>
-          <w:rFonts w:ascii="Times New Roman" w:hAnsi="Times New Roman" w:cs="Times New Roman"/>
-        </w:rPr>
-      </w:pPr>
-    </w:p>
-    <w:p>
-      <w:pPr>
-        <w:spacing w:after="0"/>
-        <w:rPr>
-          <w:rFonts w:ascii="Times New Roman" w:hAnsi="Times New Roman" w:cs="Times New Roman"/>
-        </w:rPr>
-      </w:pPr>
-    </w:p>
-    <w:p>
-      <w:pPr>
-        <w:spacing w:after="0"/>
-        <w:rPr>
-          <w:rFonts w:ascii="Times New Roman" w:hAnsi="Times New Roman" w:cs="Times New Roman"/>
-        </w:rPr>
-      </w:pPr>
-    </w:p>
-    <w:p>
-      <w:pPr>
-        <w:spacing w:after="0"/>
-        <w:rPr>
-          <w:rFonts w:ascii="Times New Roman" w:hAnsi="Times New Roman" w:cs="Times New Roman"/>
           <w:b/>
           <w:sz w:val="32"/>
           <w:szCs w:val="28"/>
@@ -4730,6 +3508,28 @@
         <w:jc w:val="both"/>
         <w:rPr>
           <w:rFonts w:ascii="Times New Roman" w:hAnsi="Times New Roman" w:cs="Times New Roman"/>
+          <w:sz w:val="28"/>
+          <w:szCs w:val="28"/>
+        </w:rPr>
+      </w:pPr>
+    </w:p>
+    <w:p>
+      <w:pPr>
+        <w:spacing w:after="0"/>
+        <w:jc w:val="both"/>
+        <w:rPr>
+          <w:rFonts w:ascii="Times New Roman" w:hAnsi="Times New Roman" w:cs="Times New Roman"/>
+          <w:sz w:val="28"/>
+          <w:szCs w:val="28"/>
+        </w:rPr>
+      </w:pPr>
+    </w:p>
+    <w:p>
+      <w:pPr>
+        <w:spacing w:after="0"/>
+        <w:jc w:val="both"/>
+        <w:rPr>
+          <w:rFonts w:ascii="Times New Roman" w:hAnsi="Times New Roman" w:cs="Times New Roman"/>
           <w:b/>
           <w:i/>
           <w:sz w:val="28"/>
@@ -4742,6 +3542,7 @@
           <w:sz w:val="28"/>
           <w:szCs w:val="28"/>
         </w:rPr>
+        <w:lastRenderedPageBreak/>
         <w:tab/>
       </w:r>
       <w:proofErr w:type="gramStart"/>
@@ -4783,7 +3584,6 @@
           <w:sz w:val="28"/>
           <w:szCs w:val="28"/>
         </w:rPr>
-        <w:lastRenderedPageBreak/>
         <w:tab/>
         <w:t>Commit để xác nhận các thay đổi của repository ở máy cục bộ lên trên repository ở trên mạng. Pull request để đưa ra yêu cầu Merge branch của mình với branch của người quản lý.</w:t>
       </w:r>
@@ -4991,6 +3791,50 @@
         <w:rPr>
           <w:rFonts w:ascii="Times New Roman" w:hAnsi="Times New Roman" w:cs="Times New Roman"/>
           <w:b/>
+          <w:sz w:val="28"/>
+          <w:szCs w:val="28"/>
+        </w:rPr>
+      </w:pPr>
+    </w:p>
+    <w:p>
+      <w:pPr>
+        <w:spacing w:after="0"/>
+        <w:rPr>
+          <w:rFonts w:ascii="Times New Roman" w:hAnsi="Times New Roman" w:cs="Times New Roman"/>
+          <w:b/>
+          <w:sz w:val="28"/>
+          <w:szCs w:val="28"/>
+        </w:rPr>
+      </w:pPr>
+    </w:p>
+    <w:p>
+      <w:pPr>
+        <w:spacing w:after="0"/>
+        <w:rPr>
+          <w:rFonts w:ascii="Times New Roman" w:hAnsi="Times New Roman" w:cs="Times New Roman"/>
+          <w:b/>
+          <w:sz w:val="28"/>
+          <w:szCs w:val="28"/>
+        </w:rPr>
+      </w:pPr>
+    </w:p>
+    <w:p>
+      <w:pPr>
+        <w:spacing w:after="0"/>
+        <w:rPr>
+          <w:rFonts w:ascii="Times New Roman" w:hAnsi="Times New Roman" w:cs="Times New Roman"/>
+          <w:b/>
+          <w:sz w:val="28"/>
+          <w:szCs w:val="28"/>
+        </w:rPr>
+      </w:pPr>
+    </w:p>
+    <w:p>
+      <w:pPr>
+        <w:spacing w:after="0"/>
+        <w:rPr>
+          <w:rFonts w:ascii="Times New Roman" w:hAnsi="Times New Roman" w:cs="Times New Roman"/>
+          <w:b/>
           <w:i/>
           <w:sz w:val="28"/>
           <w:szCs w:val="28"/>
@@ -5003,6 +3847,7 @@
           <w:sz w:val="28"/>
           <w:szCs w:val="28"/>
         </w:rPr>
+        <w:lastRenderedPageBreak/>
         <w:tab/>
       </w:r>
       <w:proofErr w:type="gramStart"/>
@@ -5105,16 +3950,7 @@
           <w:sz w:val="28"/>
           <w:szCs w:val="28"/>
         </w:rPr>
-        <w:t xml:space="preserve">, </w:t>
-      </w:r>
-      <w:r>
-        <w:rPr>
-          <w:rFonts w:ascii="Times New Roman" w:hAnsi="Times New Roman" w:cs="Times New Roman"/>
-          <w:sz w:val="28"/>
-          <w:szCs w:val="28"/>
-        </w:rPr>
-        <w:lastRenderedPageBreak/>
-        <w:t xml:space="preserve">người thứ 2 chưa cập nhật mà lại thay đổi code </w:t>
+        <w:t xml:space="preserve">, người thứ 2 chưa cập nhật mà lại thay đổi code </w:t>
       </w:r>
       <w:r>
         <w:rPr>
@@ -5505,61 +4341,6 @@
         <w:tab/>
         <w:t>-Cách thứ 2: GitHub hỗ trợ công cụ Merge-Tracking Branch để tự động sinh code của cả 2 người và cùng Pull Request đến branch người quản lý với cả 2 code của người đó với ghi chú (phần nào thêm, phần nào xóa, phần nào thay đổi của cả 2 người) để người quản lý quyết định giữ và bỏ phần code nào hoặc quyết định phần code nào sẽ được lưu vào Remote Repository của dự án</w:t>
       </w:r>
-    </w:p>
-    <w:p>
-      <w:pPr>
-        <w:spacing w:after="0"/>
-        <w:rPr>
-          <w:rFonts w:ascii="Times New Roman" w:hAnsi="Times New Roman" w:cs="Times New Roman"/>
-          <w:b/>
-          <w:sz w:val="32"/>
-          <w:szCs w:val="28"/>
-        </w:rPr>
-      </w:pPr>
-    </w:p>
-    <w:p>
-      <w:pPr>
-        <w:spacing w:after="0"/>
-        <w:rPr>
-          <w:rFonts w:ascii="Times New Roman" w:hAnsi="Times New Roman" w:cs="Times New Roman"/>
-          <w:b/>
-          <w:sz w:val="32"/>
-          <w:szCs w:val="28"/>
-        </w:rPr>
-      </w:pPr>
-    </w:p>
-    <w:p>
-      <w:pPr>
-        <w:spacing w:after="0"/>
-        <w:rPr>
-          <w:rFonts w:ascii="Times New Roman" w:hAnsi="Times New Roman" w:cs="Times New Roman"/>
-          <w:b/>
-          <w:sz w:val="32"/>
-          <w:szCs w:val="28"/>
-        </w:rPr>
-      </w:pPr>
-    </w:p>
-    <w:p>
-      <w:pPr>
-        <w:spacing w:after="0"/>
-        <w:rPr>
-          <w:rFonts w:ascii="Times New Roman" w:hAnsi="Times New Roman" w:cs="Times New Roman"/>
-          <w:b/>
-          <w:sz w:val="32"/>
-          <w:szCs w:val="28"/>
-        </w:rPr>
-      </w:pPr>
-    </w:p>
-    <w:p>
-      <w:pPr>
-        <w:spacing w:after="0"/>
-        <w:rPr>
-          <w:rFonts w:ascii="Times New Roman" w:hAnsi="Times New Roman" w:cs="Times New Roman"/>
-          <w:b/>
-          <w:sz w:val="32"/>
-          <w:szCs w:val="28"/>
-        </w:rPr>
-      </w:pPr>
     </w:p>
     <w:p>
       <w:pPr>

</xml_diff>